<commit_message>
El documento del cliente no se toca, se quitan las modificaciones
</commit_message>
<xml_diff>
--- a/V-Cycle Process - Copy/Window lifter requirements.docx
+++ b/V-Cycle Process - Copy/Window lifter requirements.docx
@@ -16,12 +16,6 @@
         <w:spacing w:line="240" w:lineRule="auto"/>
       </w:pPr>
       <w:r>
-        <w:rPr>
-          <w:color w:val="FF0000"/>
-        </w:rPr>
-        <w:t xml:space="preserve">WLRD-01 </w:t>
-      </w:r>
-      <w:r>
         <w:t>Window lifter is the module responsible to control the window movement.</w:t>
       </w:r>
     </w:p>
@@ -29,12 +23,6 @@
       <w:pPr>
         <w:spacing w:line="240" w:lineRule="auto"/>
       </w:pPr>
-      <w:r>
-        <w:rPr>
-          <w:color w:val="FF0000"/>
-        </w:rPr>
-        <w:t xml:space="preserve">WLRD-02 </w:t>
-      </w:r>
       <w:r>
         <w:t>Window lifter is controlled by two switches that indicate the direction of the window movement.</w:t>
       </w:r>
@@ -52,18 +40,7 @@
         <w:spacing w:line="240" w:lineRule="auto"/>
       </w:pPr>
       <w:r>
-        <w:rPr>
-          <w:color w:val="FF0000"/>
-        </w:rPr>
-        <w:t xml:space="preserve">WLRD-03 </w:t>
-      </w:r>
-      <w:proofErr w:type="gramStart"/>
-      <w:r>
-        <w:t>For</w:t>
-      </w:r>
-      <w:proofErr w:type="gramEnd"/>
-      <w:r>
-        <w:t xml:space="preserve"> this purpose the window has to be emulated using a 10 led bar.</w:t>
+        <w:t>For this purpose the window has to be emulated using a 10 led bar.</w:t>
       </w:r>
     </w:p>
     <w:p>
@@ -71,18 +48,7 @@
         <w:spacing w:line="240" w:lineRule="auto"/>
       </w:pPr>
       <w:r>
-        <w:rPr>
-          <w:color w:val="FF0000"/>
-        </w:rPr>
-        <w:t xml:space="preserve">WLRD-03 </w:t>
-      </w:r>
-      <w:proofErr w:type="gramStart"/>
-      <w:r>
-        <w:t>The</w:t>
-      </w:r>
-      <w:proofErr w:type="gramEnd"/>
-      <w:r>
-        <w:t xml:space="preserve"> color of this led bar has to be RED.</w:t>
+        <w:t>The color of this led bar has to be RED.</w:t>
       </w:r>
       <w:r>
         <w:t xml:space="preserve"> </w:t>
@@ -93,18 +59,7 @@
         <w:spacing w:line="240" w:lineRule="auto"/>
       </w:pPr>
       <w:r>
-        <w:rPr>
-          <w:color w:val="FF0000"/>
-        </w:rPr>
-        <w:t xml:space="preserve">WLRD-03 </w:t>
-      </w:r>
-      <w:proofErr w:type="gramStart"/>
-      <w:r>
-        <w:t>The</w:t>
-      </w:r>
-      <w:proofErr w:type="gramEnd"/>
-      <w:r>
-        <w:t xml:space="preserve"> movement of the window has to be simulated turning on/off the LEDS creating the animation of the window movement.</w:t>
+        <w:t>The movement of the window has to be simulated turning on/off the LEDS creating the animation of the window movement.</w:t>
       </w:r>
     </w:p>
     <w:p>
@@ -112,30 +67,13 @@
         <w:spacing w:line="240" w:lineRule="auto"/>
       </w:pPr>
       <w:r>
-        <w:rPr>
-          <w:color w:val="FF0000"/>
-        </w:rPr>
-        <w:t xml:space="preserve">WLRD-04 </w:t>
-      </w:r>
-      <w:proofErr w:type="gramStart"/>
-      <w:r>
-        <w:t>The</w:t>
-      </w:r>
-      <w:proofErr w:type="gramEnd"/>
-      <w:r>
-        <w:t xml:space="preserve"> time between each transition shall be 400 msec.</w:t>
+        <w:t>The time between each transition shall be 400 msec.</w:t>
       </w:r>
     </w:p>
     <w:p>
       <w:pPr>
         <w:spacing w:line="240" w:lineRule="auto"/>
       </w:pPr>
-      <w:r>
-        <w:rPr>
-          <w:color w:val="FF0000"/>
-        </w:rPr>
-        <w:t xml:space="preserve">WLRD-03 </w:t>
-      </w:r>
       <w:r>
         <w:t>Window movement graphical description:</w:t>
       </w:r>
@@ -8127,12 +8065,6 @@
         <w:spacing w:line="240" w:lineRule="auto"/>
       </w:pPr>
       <w:r>
-        <w:rPr>
-          <w:color w:val="FF0000"/>
-        </w:rPr>
-        <w:t xml:space="preserve">WLRD-05 </w:t>
-      </w:r>
-      <w:r>
         <w:t>There are two possible window movements:</w:t>
       </w:r>
     </w:p>
@@ -8159,19 +8091,8 @@
         <w:spacing w:line="240" w:lineRule="auto"/>
       </w:pPr>
       <w:r>
-        <w:rPr>
-          <w:color w:val="FF0000"/>
-        </w:rPr>
         <w:lastRenderedPageBreak/>
-        <w:t xml:space="preserve">WLRD-06, WLRD-07 </w:t>
-      </w:r>
-      <w:proofErr w:type="gramStart"/>
-      <w:r>
-        <w:t>Each</w:t>
-      </w:r>
-      <w:proofErr w:type="gramEnd"/>
-      <w:r>
-        <w:t xml:space="preserve"> window movement has to be indicated trough a led color. Depending on movement each led has to be turn on.</w:t>
+        <w:t>Each window movement has to be indicated trough a led color. Depending on movement each led has to be turn on.</w:t>
       </w:r>
     </w:p>
     <w:tbl>
@@ -8284,41 +8205,18 @@
     </w:p>
     <w:p>
       <w:r>
-        <w:rPr>
-          <w:color w:val="FF0000"/>
-        </w:rPr>
-        <w:t xml:space="preserve">WLRD-08 </w:t>
-      </w:r>
-      <w:r>
         <w:t>In order to consider a validate button press; the button has to be pressed at least 10 msec.</w:t>
       </w:r>
     </w:p>
     <w:p>
       <w:r>
-        <w:rPr>
-          <w:color w:val="FF0000"/>
-        </w:rPr>
-        <w:t xml:space="preserve">WLRD-09 </w:t>
-      </w:r>
-      <w:proofErr w:type="gramStart"/>
-      <w:r>
-        <w:t>The</w:t>
-      </w:r>
-      <w:proofErr w:type="gramEnd"/>
-      <w:r>
-        <w:t xml:space="preserve"> module has to be able to detect fail button press. In that case the button press or button combination has to be considered as invalid.</w:t>
+        <w:t>The module has to be able to detect fail button press. In that case the button press or button combination has to be considered as invalid.</w:t>
       </w:r>
     </w:p>
     <w:p>
       <w:pPr>
         <w:spacing w:line="240" w:lineRule="auto"/>
       </w:pPr>
-      <w:r>
-        <w:rPr>
-          <w:color w:val="FF0000"/>
-        </w:rPr>
-        <w:t>WLRD-10, WLRD-11, WLRD-12, WLRD-13</w:t>
-      </w:r>
       <w:r>
         <w:t>In case than a valid button press is detected the module has to follow the next behavior depending on the button pressed.</w:t>
       </w:r>
@@ -8559,14 +8457,13 @@
       <w:pPr>
         <w:spacing w:line="240" w:lineRule="auto"/>
       </w:pPr>
+      <w:proofErr w:type="spellStart"/>
       <w:r>
-        <w:rPr>
-          <w:color w:val="FF0000"/>
-        </w:rPr>
-        <w:t xml:space="preserve">WLRD-14 </w:t>
+        <w:t>Anti pinch</w:t>
       </w:r>
+      <w:proofErr w:type="spellEnd"/>
       <w:r>
-        <w:t>Anti pinch is a feature than prevents accidents between window and some human body parts like arms, hands, head….</w:t>
+        <w:t xml:space="preserve"> is a feature than prevents accidents between window and some human body parts like arms, hands, head….</w:t>
       </w:r>
     </w:p>
     <w:p>
@@ -8574,21 +8471,20 @@
         <w:spacing w:line="240" w:lineRule="auto"/>
       </w:pPr>
       <w:r>
-        <w:t xml:space="preserve"> </w:t>
+        <w:t>In this case the signal than indicates to the module the detection of a pinch will be a push button.</w:t>
       </w:r>
+    </w:p>
+    <w:p>
+      <w:pPr>
+        <w:spacing w:line="240" w:lineRule="auto"/>
+      </w:pPr>
+      <w:proofErr w:type="spellStart"/>
       <w:r>
-        <w:rPr>
-          <w:color w:val="FF0000"/>
-        </w:rPr>
-        <w:t xml:space="preserve">WLRD-15 </w:t>
+        <w:t>Anti pinch</w:t>
       </w:r>
-      <w:proofErr w:type="gramStart"/>
+      <w:proofErr w:type="spellEnd"/>
       <w:r>
-        <w:t>In</w:t>
-      </w:r>
-      <w:proofErr w:type="gramEnd"/>
-      <w:r>
-        <w:t xml:space="preserve"> this case the signal than indicates to the module the detection of a pinch will be a push button.</w:t>
+        <w:t xml:space="preserve"> button press has to follow the same characteristics than UP and DOWN buttons for valid press.</w:t>
       </w:r>
     </w:p>
     <w:p>
@@ -8596,44 +8492,13 @@
         <w:spacing w:line="240" w:lineRule="auto"/>
       </w:pPr>
       <w:r>
-        <w:rPr>
-          <w:color w:val="FF0000"/>
-        </w:rPr>
-        <w:t xml:space="preserve">WLRD-16 </w:t>
-      </w:r>
-      <w:r>
-        <w:t>Anti pinch button press has to follow the same characteristics than UP and DOWN buttons for valid press.</w:t>
+        <w:t>This signal just can be considered as valid when the movement is UP.</w:t>
       </w:r>
     </w:p>
     <w:p>
       <w:pPr>
         <w:spacing w:line="240" w:lineRule="auto"/>
       </w:pPr>
-      <w:r>
-        <w:rPr>
-          <w:color w:val="FF0000"/>
-        </w:rPr>
-        <w:t xml:space="preserve">WLRD-17 </w:t>
-      </w:r>
-      <w:proofErr w:type="gramStart"/>
-      <w:r>
-        <w:t>This</w:t>
-      </w:r>
-      <w:proofErr w:type="gramEnd"/>
-      <w:r>
-        <w:t xml:space="preserve"> signal just can be considered as valid when the movement is UP.</w:t>
-      </w:r>
-    </w:p>
-    <w:p>
-      <w:pPr>
-        <w:spacing w:line="240" w:lineRule="auto"/>
-      </w:pPr>
-      <w:r>
-        <w:rPr>
-          <w:color w:val="FF0000"/>
-        </w:rPr>
-        <w:t xml:space="preserve">WLRD-18 </w:t>
-      </w:r>
       <w:r>
         <w:t>If this signal is valid then the module has to stop the UP Movement and then DOWN the window until the window get totally OPEN.</w:t>
       </w:r>
@@ -8643,12 +8508,6 @@
         <w:spacing w:line="240" w:lineRule="auto"/>
       </w:pPr>
       <w:r>
-        <w:rPr>
-          <w:color w:val="FF0000"/>
-        </w:rPr>
-        <w:t xml:space="preserve">WLRD-19 </w:t>
-      </w:r>
-      <w:r>
         <w:t>After window is totally OPEN the module has to ignore during 5 seconds all button press.</w:t>
       </w:r>
     </w:p>
@@ -8656,21 +8515,8 @@
       <w:pPr>
         <w:spacing w:line="240" w:lineRule="auto"/>
       </w:pPr>
-      <w:r>
-        <w:rPr>
-          <w:color w:val="FF0000"/>
-        </w:rPr>
-        <w:lastRenderedPageBreak/>
-        <w:t xml:space="preserve"> </w:t>
-      </w:r>
       <w:bookmarkStart w:id="0" w:name="_GoBack"/>
       <w:bookmarkEnd w:id="0"/>
-      <w:r>
-        <w:rPr>
-          <w:color w:val="FF0000"/>
-        </w:rPr>
-        <w:t xml:space="preserve">WLRD-19 </w:t>
-      </w:r>
       <w:r>
         <w:t>After this time the module has to recognize every button press.</w:t>
       </w:r>

</xml_diff>